<commit_message>
Update Bellabeat Data Cleaning and Profiling.docx
</commit_message>
<xml_diff>
--- a/Bellabeat Data Cleaning and Profiling.docx
+++ b/Bellabeat Data Cleaning and Profiling.docx
@@ -38,48 +38,826 @@
         </w:numPr>
       </w:pPr>
       <w:r>
-        <w:t xml:space="preserve">During importation, all columns were designated as </w:t>
+        <w:t xml:space="preserve">During importation, all columns were designated as varchar(50).  </w:t>
+      </w:r>
+      <w:r>
+        <w:t>A</w:t>
+      </w:r>
+      <w:r>
+        <w:t>lter</w:t>
+      </w:r>
+      <w:r>
+        <w:t>ed</w:t>
+      </w:r>
+      <w:r>
+        <w:t xml:space="preserve"> some of the column</w:t>
+      </w:r>
+      <w:r>
+        <w:t>s to appropriate</w:t>
+      </w:r>
+      <w:r>
+        <w:t xml:space="preserve"> </w:t>
+      </w:r>
+      <w:r>
+        <w:t>and applicable datatypes.</w:t>
+      </w:r>
+    </w:p>
+    <w:p>
+      <w:pPr>
+        <w:pStyle w:val="ListParagraph"/>
+        <w:numPr>
+          <w:ilvl w:val="1"/>
+          <w:numId w:val="1"/>
+        </w:numPr>
+      </w:pPr>
+      <w:r>
+        <w:t>Updat</w:t>
+      </w:r>
+      <w:r>
+        <w:t>ed</w:t>
+      </w:r>
+      <w:r>
+        <w:t xml:space="preserve"> </w:t>
+      </w:r>
+      <w:proofErr w:type="spellStart"/>
+      <w:r>
+        <w:t>hourly_intensity</w:t>
+      </w:r>
+      <w:proofErr w:type="spellEnd"/>
+      <w:r>
+        <w:t xml:space="preserve"> table</w:t>
+      </w:r>
+    </w:p>
+    <w:p>
+      <w:pPr>
+        <w:pStyle w:val="ListParagraph"/>
+        <w:numPr>
+          <w:ilvl w:val="1"/>
+          <w:numId w:val="1"/>
+        </w:numPr>
+      </w:pPr>
+      <w:r>
+        <w:t>Updat</w:t>
+      </w:r>
+      <w:r>
+        <w:t>ed</w:t>
+      </w:r>
+      <w:r>
+        <w:t xml:space="preserve"> </w:t>
+      </w:r>
+      <w:proofErr w:type="spellStart"/>
+      <w:r>
+        <w:t>daily_sleep</w:t>
+      </w:r>
+      <w:proofErr w:type="spellEnd"/>
+      <w:r>
+        <w:t xml:space="preserve"> table</w:t>
+      </w:r>
+    </w:p>
+    <w:p>
+      <w:pPr>
+        <w:pStyle w:val="ListParagraph"/>
+        <w:numPr>
+          <w:ilvl w:val="1"/>
+          <w:numId w:val="1"/>
+        </w:numPr>
+      </w:pPr>
+      <w:r>
+        <w:t>Updat</w:t>
+      </w:r>
+      <w:r>
+        <w:t>ed</w:t>
+      </w:r>
+      <w:r>
+        <w:t xml:space="preserve"> </w:t>
+      </w:r>
+      <w:proofErr w:type="spellStart"/>
+      <w:r>
+        <w:t>minute_sleep</w:t>
+      </w:r>
+      <w:proofErr w:type="spellEnd"/>
+      <w:r>
+        <w:t xml:space="preserve"> table</w:t>
+      </w:r>
+    </w:p>
+    <w:p>
+      <w:pPr>
+        <w:pStyle w:val="ListParagraph"/>
+        <w:numPr>
+          <w:ilvl w:val="1"/>
+          <w:numId w:val="1"/>
+        </w:numPr>
+      </w:pPr>
+      <w:r>
+        <w:t>Updat</w:t>
+      </w:r>
+      <w:r>
+        <w:t>ed</w:t>
+      </w:r>
+      <w:r>
+        <w:t xml:space="preserve"> </w:t>
+      </w:r>
+      <w:proofErr w:type="spellStart"/>
+      <w:r>
+        <w:t>daily_activity</w:t>
+      </w:r>
+      <w:proofErr w:type="spellEnd"/>
+      <w:r>
+        <w:t xml:space="preserve"> table</w:t>
+      </w:r>
+    </w:p>
+    <w:p>
+      <w:pPr>
+        <w:pStyle w:val="ListParagraph"/>
+        <w:numPr>
+          <w:ilvl w:val="1"/>
+          <w:numId w:val="1"/>
+        </w:numPr>
+      </w:pPr>
+      <w:r>
+        <w:t>Updat</w:t>
+      </w:r>
+      <w:r>
+        <w:t>ed</w:t>
+      </w:r>
+      <w:r>
+        <w:t xml:space="preserve"> </w:t>
+      </w:r>
+      <w:proofErr w:type="spellStart"/>
+      <w:r>
+        <w:t>weight_log</w:t>
+      </w:r>
+      <w:proofErr w:type="spellEnd"/>
+      <w:r>
+        <w:t xml:space="preserve"> table</w:t>
+      </w:r>
+    </w:p>
+    <w:p>
+      <w:pPr>
+        <w:pStyle w:val="ListParagraph"/>
+        <w:numPr>
+          <w:ilvl w:val="1"/>
+          <w:numId w:val="1"/>
+        </w:numPr>
+      </w:pPr>
+      <w:r>
+        <w:t xml:space="preserve">Updated </w:t>
+      </w:r>
+      <w:proofErr w:type="spellStart"/>
+      <w:r>
+        <w:t>minute_intensity_narrow</w:t>
+      </w:r>
+      <w:proofErr w:type="spellEnd"/>
+      <w:r>
+        <w:t xml:space="preserve"> table</w:t>
+      </w:r>
+    </w:p>
+    <w:p>
+      <w:pPr>
+        <w:pStyle w:val="ListParagraph"/>
+        <w:numPr>
+          <w:ilvl w:val="1"/>
+          <w:numId w:val="1"/>
+        </w:numPr>
+      </w:pPr>
+      <w:r>
+        <w:t xml:space="preserve">Updated </w:t>
+      </w:r>
+      <w:proofErr w:type="spellStart"/>
+      <w:r>
+        <w:t>minute_mets_narrow</w:t>
+      </w:r>
+      <w:proofErr w:type="spellEnd"/>
+      <w:r>
+        <w:t xml:space="preserve"> table</w:t>
+      </w:r>
+    </w:p>
+    <w:p>
+      <w:pPr>
+        <w:pStyle w:val="ListParagraph"/>
+        <w:numPr>
+          <w:ilvl w:val="0"/>
+          <w:numId w:val="1"/>
+        </w:numPr>
+      </w:pPr>
+      <w:r>
+        <w:t xml:space="preserve">Created </w:t>
+      </w:r>
+      <w:proofErr w:type="spellStart"/>
+      <w:r>
+        <w:t>minute_activity</w:t>
+      </w:r>
+      <w:proofErr w:type="spellEnd"/>
+      <w:r>
+        <w:t xml:space="preserve"> table </w:t>
       </w:r>
       <w:proofErr w:type="gramStart"/>
       <w:r>
-        <w:t>varchar(</w:t>
+        <w:t>similar to</w:t>
       </w:r>
       <w:proofErr w:type="gramEnd"/>
       <w:r>
-        <w:t xml:space="preserve">50).  </w:t>
-      </w:r>
-      <w:r>
-        <w:t>A</w:t>
-      </w:r>
-      <w:r>
-        <w:t>lter</w:t>
+        <w:t xml:space="preserve"> </w:t>
+      </w:r>
+      <w:proofErr w:type="spellStart"/>
+      <w:r>
+        <w:t>daily_activity</w:t>
+      </w:r>
+      <w:proofErr w:type="spellEnd"/>
+      <w:r>
+        <w:t xml:space="preserve"> by combining data from more focused tables that use the minute time frame.</w:t>
+      </w:r>
+    </w:p>
+    <w:p>
+      <w:pPr>
+        <w:pStyle w:val="ListParagraph"/>
+        <w:numPr>
+          <w:ilvl w:val="0"/>
+          <w:numId w:val="1"/>
+        </w:numPr>
+      </w:pPr>
+      <w:r>
+        <w:t xml:space="preserve">Created </w:t>
+      </w:r>
+      <w:proofErr w:type="spellStart"/>
+      <w:r>
+        <w:t>hourly</w:t>
+      </w:r>
+      <w:r>
+        <w:t>_activity</w:t>
+      </w:r>
+      <w:proofErr w:type="spellEnd"/>
+      <w:r>
+        <w:t xml:space="preserve"> table </w:t>
+      </w:r>
+      <w:proofErr w:type="gramStart"/>
+      <w:r>
+        <w:t>similar to</w:t>
+      </w:r>
+      <w:proofErr w:type="gramEnd"/>
+      <w:r>
+        <w:t xml:space="preserve"> </w:t>
+      </w:r>
+      <w:proofErr w:type="spellStart"/>
+      <w:r>
+        <w:t>daily_activity</w:t>
+      </w:r>
+      <w:proofErr w:type="spellEnd"/>
+      <w:r>
+        <w:t xml:space="preserve"> by combining data from more focused tables that use the </w:t>
+      </w:r>
+      <w:r>
+        <w:t>hourly</w:t>
+      </w:r>
+      <w:r>
+        <w:t xml:space="preserve"> time frame.</w:t>
+      </w:r>
+    </w:p>
+    <w:p>
+      <w:pPr>
+        <w:pStyle w:val="ListParagraph"/>
+        <w:numPr>
+          <w:ilvl w:val="0"/>
+          <w:numId w:val="1"/>
+        </w:numPr>
+      </w:pPr>
+      <w:r>
+        <w:t>F</w:t>
+      </w:r>
+      <w:r>
+        <w:t>ound</w:t>
+      </w:r>
+      <w:r>
+        <w:t xml:space="preserve"> the count of users</w:t>
+      </w:r>
+      <w:r>
+        <w:t xml:space="preserve"> in the </w:t>
+      </w:r>
+      <w:proofErr w:type="spellStart"/>
+      <w:r>
+        <w:t>minute</w:t>
+      </w:r>
+      <w:r>
+        <w:t>_activity</w:t>
+      </w:r>
+      <w:proofErr w:type="spellEnd"/>
+      <w:r>
+        <w:t xml:space="preserve"> table</w:t>
+      </w:r>
+      <w:r>
+        <w:t>, the earliest and latest days in the study, as well as the calendar math from start to finish</w:t>
+      </w:r>
+      <w:r>
+        <w:t>.</w:t>
+      </w:r>
+    </w:p>
+    <w:p>
+      <w:pPr>
+        <w:pStyle w:val="ListParagraph"/>
+        <w:numPr>
+          <w:ilvl w:val="0"/>
+          <w:numId w:val="1"/>
+        </w:numPr>
+      </w:pPr>
+      <w:r>
+        <w:t>F</w:t>
+      </w:r>
+      <w:r>
+        <w:t>ound</w:t>
+      </w:r>
+      <w:r>
+        <w:t xml:space="preserve"> the count of users</w:t>
+      </w:r>
+      <w:r>
+        <w:t xml:space="preserve"> in the </w:t>
+      </w:r>
+      <w:proofErr w:type="spellStart"/>
+      <w:r>
+        <w:t>hourly</w:t>
+      </w:r>
+      <w:r>
+        <w:t>_activity</w:t>
+      </w:r>
+      <w:proofErr w:type="spellEnd"/>
+      <w:r>
+        <w:t xml:space="preserve"> table</w:t>
+      </w:r>
+      <w:r>
+        <w:t>, the earliest and latest days in the study, as well as the calendar math from start to finish</w:t>
+      </w:r>
+      <w:r>
+        <w:t>.</w:t>
+      </w:r>
+    </w:p>
+    <w:p>
+      <w:pPr>
+        <w:pStyle w:val="ListParagraph"/>
+        <w:numPr>
+          <w:ilvl w:val="0"/>
+          <w:numId w:val="1"/>
+        </w:numPr>
+      </w:pPr>
+      <w:r>
+        <w:t>F</w:t>
+      </w:r>
+      <w:r>
+        <w:t>ound</w:t>
+      </w:r>
+      <w:r>
+        <w:t xml:space="preserve"> the count of users</w:t>
+      </w:r>
+      <w:r>
+        <w:t xml:space="preserve"> in the </w:t>
+      </w:r>
+      <w:proofErr w:type="spellStart"/>
+      <w:r>
+        <w:t>daily_activity</w:t>
+      </w:r>
+      <w:proofErr w:type="spellEnd"/>
+      <w:r>
+        <w:t xml:space="preserve"> table</w:t>
+      </w:r>
+      <w:r>
+        <w:t>, the earliest and latest days in the study, as well as the calendar math from start to finish</w:t>
+      </w:r>
+      <w:r>
+        <w:t>.</w:t>
+      </w:r>
+    </w:p>
+    <w:p>
+      <w:pPr>
+        <w:pStyle w:val="ListParagraph"/>
+        <w:numPr>
+          <w:ilvl w:val="0"/>
+          <w:numId w:val="1"/>
+        </w:numPr>
+      </w:pPr>
+      <w:r>
+        <w:t>F</w:t>
+      </w:r>
+      <w:r>
+        <w:t>ound</w:t>
+      </w:r>
+      <w:r>
+        <w:t xml:space="preserve"> the count of users</w:t>
+      </w:r>
+      <w:r>
+        <w:t xml:space="preserve"> in the </w:t>
+      </w:r>
+      <w:proofErr w:type="spellStart"/>
+      <w:r>
+        <w:t>daily_sleep</w:t>
+      </w:r>
+      <w:proofErr w:type="spellEnd"/>
+      <w:r>
+        <w:t xml:space="preserve"> table</w:t>
+      </w:r>
+      <w:r>
+        <w:t>, the ea</w:t>
+      </w:r>
+      <w:r>
+        <w:t>r</w:t>
+      </w:r>
+      <w:r>
+        <w:t>liest and latest days in the study, as well as the calendar math from start to finish</w:t>
+      </w:r>
+      <w:r>
+        <w:t>.</w:t>
+      </w:r>
+    </w:p>
+    <w:p>
+      <w:pPr>
+        <w:pStyle w:val="ListParagraph"/>
+        <w:numPr>
+          <w:ilvl w:val="0"/>
+          <w:numId w:val="1"/>
+        </w:numPr>
+      </w:pPr>
+      <w:r>
+        <w:t>F</w:t>
+      </w:r>
+      <w:r>
+        <w:t>ound</w:t>
+      </w:r>
+      <w:r>
+        <w:t xml:space="preserve"> the count of users</w:t>
+      </w:r>
+      <w:r>
+        <w:t xml:space="preserve"> in the </w:t>
+      </w:r>
+      <w:proofErr w:type="spellStart"/>
+      <w:r>
+        <w:t>hourly_intensity</w:t>
+      </w:r>
+      <w:proofErr w:type="spellEnd"/>
+      <w:r>
+        <w:t xml:space="preserve"> table</w:t>
+      </w:r>
+      <w:r>
+        <w:t>, the earliest and latest days in the study, as well as the calendar math from start to finish</w:t>
+      </w:r>
+      <w:r>
+        <w:t>.</w:t>
+      </w:r>
+    </w:p>
+    <w:p>
+      <w:pPr>
+        <w:pStyle w:val="ListParagraph"/>
+        <w:numPr>
+          <w:ilvl w:val="0"/>
+          <w:numId w:val="1"/>
+        </w:numPr>
+      </w:pPr>
+      <w:r>
+        <w:t>F</w:t>
+      </w:r>
+      <w:r>
+        <w:t>ound</w:t>
+      </w:r>
+      <w:r>
+        <w:t xml:space="preserve"> the count of users</w:t>
+      </w:r>
+      <w:r>
+        <w:t xml:space="preserve"> in the </w:t>
+      </w:r>
+      <w:proofErr w:type="spellStart"/>
+      <w:r>
+        <w:t>minute_sleep</w:t>
+      </w:r>
+      <w:proofErr w:type="spellEnd"/>
+      <w:r>
+        <w:t xml:space="preserve"> table</w:t>
+      </w:r>
+      <w:r>
+        <w:t>, the earliest and latest days in the study, as well as the calendar math from start to finish</w:t>
+      </w:r>
+      <w:r>
+        <w:t>.</w:t>
+      </w:r>
+    </w:p>
+    <w:p>
+      <w:pPr>
+        <w:pStyle w:val="ListParagraph"/>
+        <w:numPr>
+          <w:ilvl w:val="0"/>
+          <w:numId w:val="1"/>
+        </w:numPr>
+      </w:pPr>
+      <w:r>
+        <w:t>F</w:t>
+      </w:r>
+      <w:r>
+        <w:t>ound</w:t>
+      </w:r>
+      <w:r>
+        <w:t xml:space="preserve"> the count of users</w:t>
+      </w:r>
+      <w:r>
+        <w:t xml:space="preserve"> in the </w:t>
+      </w:r>
+      <w:proofErr w:type="spellStart"/>
+      <w:r>
+        <w:t>weight_log</w:t>
+      </w:r>
+      <w:proofErr w:type="spellEnd"/>
+      <w:r>
+        <w:t xml:space="preserve"> table</w:t>
+      </w:r>
+      <w:r>
+        <w:t>, the earliest and latest days in the study, as well as the calendar math from start to finish</w:t>
+      </w:r>
+      <w:r>
+        <w:t>.</w:t>
+      </w:r>
+    </w:p>
+    <w:p>
+      <w:pPr>
+        <w:pStyle w:val="ListParagraph"/>
+        <w:numPr>
+          <w:ilvl w:val="0"/>
+          <w:numId w:val="1"/>
+        </w:numPr>
+      </w:pPr>
+      <w:r>
+        <w:t xml:space="preserve">Checked the level of record saturation per user Id by comparing the count of </w:t>
+      </w:r>
+      <w:proofErr w:type="spellStart"/>
+      <w:r>
+        <w:t>TotalSleepRecords</w:t>
+      </w:r>
+      <w:proofErr w:type="spellEnd"/>
+      <w:r>
+        <w:t xml:space="preserve"> per Id in the </w:t>
+      </w:r>
+      <w:proofErr w:type="spellStart"/>
+      <w:r>
+        <w:t>daily_sleep</w:t>
+      </w:r>
+      <w:proofErr w:type="spellEnd"/>
+      <w:r>
+        <w:t xml:space="preserve"> table</w:t>
+      </w:r>
+      <w:r>
+        <w:t xml:space="preserve"> with the count of Calorie records per Id in the </w:t>
+      </w:r>
+      <w:proofErr w:type="spellStart"/>
+      <w:r>
+        <w:t>daily_activity</w:t>
+      </w:r>
+      <w:proofErr w:type="spellEnd"/>
+      <w:r>
+        <w:t xml:space="preserve"> table.</w:t>
+      </w:r>
+    </w:p>
+    <w:p>
+      <w:pPr>
+        <w:pStyle w:val="ListParagraph"/>
+        <w:numPr>
+          <w:ilvl w:val="0"/>
+          <w:numId w:val="1"/>
+        </w:numPr>
+      </w:pPr>
+      <w:r>
+        <w:t>Check</w:t>
       </w:r>
       <w:r>
         <w:t>ed</w:t>
       </w:r>
       <w:r>
-        <w:t xml:space="preserve"> some of the column</w:t>
-      </w:r>
-      <w:r>
-        <w:t>s to appropriate</w:t>
+        <w:t xml:space="preserve"> for duplicate rows in </w:t>
+      </w:r>
+      <w:proofErr w:type="spellStart"/>
+      <w:r>
+        <w:t>minute</w:t>
+      </w:r>
+      <w:r>
+        <w:t>_activity</w:t>
+      </w:r>
+      <w:proofErr w:type="spellEnd"/>
+      <w:r>
+        <w:t xml:space="preserve"> table.</w:t>
+      </w:r>
+      <w:r>
+        <w:t xml:space="preserve">  None found.</w:t>
+      </w:r>
+    </w:p>
+    <w:p>
+      <w:pPr>
+        <w:pStyle w:val="ListParagraph"/>
+        <w:numPr>
+          <w:ilvl w:val="0"/>
+          <w:numId w:val="1"/>
+        </w:numPr>
+      </w:pPr>
+      <w:r>
+        <w:t>Check</w:t>
+      </w:r>
+      <w:r>
+        <w:t>ed</w:t>
+      </w:r>
+      <w:r>
+        <w:t xml:space="preserve"> for duplicate rows in </w:t>
+      </w:r>
+      <w:proofErr w:type="spellStart"/>
+      <w:r>
+        <w:t>hourly</w:t>
+      </w:r>
+      <w:r>
+        <w:t>_activity</w:t>
+      </w:r>
+      <w:proofErr w:type="spellEnd"/>
+      <w:r>
+        <w:t xml:space="preserve"> table.</w:t>
+      </w:r>
+      <w:r>
+        <w:t xml:space="preserve">  None found.</w:t>
+      </w:r>
+    </w:p>
+    <w:p>
+      <w:pPr>
+        <w:pStyle w:val="ListParagraph"/>
+        <w:numPr>
+          <w:ilvl w:val="0"/>
+          <w:numId w:val="1"/>
+        </w:numPr>
+      </w:pPr>
+      <w:r>
+        <w:t>Check</w:t>
+      </w:r>
+      <w:r>
+        <w:t>ed</w:t>
+      </w:r>
+      <w:r>
+        <w:t xml:space="preserve"> for duplicate rows in </w:t>
+      </w:r>
+      <w:proofErr w:type="spellStart"/>
+      <w:r>
+        <w:t>daily_activity</w:t>
+      </w:r>
+      <w:proofErr w:type="spellEnd"/>
+      <w:r>
+        <w:t xml:space="preserve"> table.</w:t>
+      </w:r>
+      <w:r>
+        <w:t xml:space="preserve">  None found.</w:t>
+      </w:r>
+    </w:p>
+    <w:p>
+      <w:pPr>
+        <w:pStyle w:val="ListParagraph"/>
+        <w:numPr>
+          <w:ilvl w:val="0"/>
+          <w:numId w:val="1"/>
+        </w:numPr>
+      </w:pPr>
+      <w:r>
+        <w:t>Chec</w:t>
+      </w:r>
+      <w:r>
+        <w:t>ked</w:t>
+      </w:r>
+      <w:r>
+        <w:t xml:space="preserve"> for duplicate rows in </w:t>
+      </w:r>
+      <w:proofErr w:type="spellStart"/>
+      <w:r>
+        <w:t>daily_sleep</w:t>
+      </w:r>
+      <w:proofErr w:type="spellEnd"/>
+      <w:r>
+        <w:t xml:space="preserve"> table.</w:t>
+      </w:r>
+      <w:r>
+        <w:t xml:space="preserve"> Found 3 duplicate records.</w:t>
+      </w:r>
+    </w:p>
+    <w:p>
+      <w:pPr>
+        <w:pStyle w:val="ListParagraph"/>
+        <w:numPr>
+          <w:ilvl w:val="0"/>
+          <w:numId w:val="1"/>
+        </w:numPr>
+      </w:pPr>
+      <w:r>
+        <w:t>Creat</w:t>
+      </w:r>
+      <w:r>
+        <w:t>ed</w:t>
       </w:r>
       <w:r>
         <w:t xml:space="preserve"> </w:t>
       </w:r>
       <w:r>
-        <w:t>and applicable datatypes.</w:t>
-      </w:r>
-    </w:p>
-    <w:p>
-      <w:pPr>
-        <w:pStyle w:val="ListParagraph"/>
-        <w:numPr>
-          <w:ilvl w:val="1"/>
-          <w:numId w:val="1"/>
-        </w:numPr>
-      </w:pPr>
-      <w:r>
-        <w:t xml:space="preserve">Updating the </w:t>
+        <w:t xml:space="preserve">a </w:t>
+      </w:r>
+      <w:r>
+        <w:t xml:space="preserve">new sleepDay2 table and populating it with all distinct values from </w:t>
+      </w:r>
+      <w:proofErr w:type="spellStart"/>
+      <w:r>
+        <w:t>daily_sleep</w:t>
+      </w:r>
+      <w:proofErr w:type="spellEnd"/>
+      <w:r>
+        <w:t>.</w:t>
+      </w:r>
+    </w:p>
+    <w:p>
+      <w:pPr>
+        <w:pStyle w:val="ListParagraph"/>
+        <w:numPr>
+          <w:ilvl w:val="0"/>
+          <w:numId w:val="1"/>
+        </w:numPr>
+      </w:pPr>
+      <w:r>
+        <w:t>Dropp</w:t>
+      </w:r>
+      <w:r>
+        <w:t>ed</w:t>
+      </w:r>
+      <w:r>
+        <w:t xml:space="preserve"> </w:t>
+      </w:r>
+      <w:r>
+        <w:t xml:space="preserve">the original </w:t>
+      </w:r>
+      <w:proofErr w:type="spellStart"/>
+      <w:r>
+        <w:t>sleepDay</w:t>
+      </w:r>
+      <w:proofErr w:type="spellEnd"/>
+      <w:r>
+        <w:t xml:space="preserve"> table</w:t>
+      </w:r>
+      <w:r>
+        <w:t>.</w:t>
+      </w:r>
+    </w:p>
+    <w:p>
+      <w:pPr>
+        <w:pStyle w:val="ListParagraph"/>
+        <w:numPr>
+          <w:ilvl w:val="0"/>
+          <w:numId w:val="1"/>
+        </w:numPr>
+      </w:pPr>
+      <w:r>
+        <w:t>Renam</w:t>
+      </w:r>
+      <w:r>
+        <w:t>ed</w:t>
+      </w:r>
+      <w:r>
+        <w:t xml:space="preserve"> </w:t>
+      </w:r>
+      <w:r>
+        <w:t xml:space="preserve">new </w:t>
+      </w:r>
+      <w:r>
+        <w:t xml:space="preserve">sleepDay2 </w:t>
+      </w:r>
+      <w:r>
+        <w:t xml:space="preserve">table </w:t>
+      </w:r>
+      <w:r>
+        <w:t xml:space="preserve">to </w:t>
+      </w:r>
+      <w:proofErr w:type="spellStart"/>
+      <w:r>
+        <w:t>sleepDay</w:t>
+      </w:r>
+      <w:proofErr w:type="spellEnd"/>
+      <w:r>
+        <w:t xml:space="preserve"> and complet</w:t>
+      </w:r>
+      <w:r>
+        <w:t>ed</w:t>
+      </w:r>
+      <w:r>
+        <w:t xml:space="preserve"> the replacement of the table with no duplicates</w:t>
+      </w:r>
+      <w:r>
+        <w:t xml:space="preserve"> as verified by an additional check.</w:t>
+      </w:r>
+    </w:p>
+    <w:p>
+      <w:pPr>
+        <w:pStyle w:val="ListParagraph"/>
+        <w:numPr>
+          <w:ilvl w:val="0"/>
+          <w:numId w:val="1"/>
+        </w:numPr>
+      </w:pPr>
+      <w:r>
+        <w:t>Check</w:t>
+      </w:r>
+      <w:r>
+        <w:t>ed</w:t>
+      </w:r>
+      <w:r>
+        <w:t xml:space="preserve"> the </w:t>
       </w:r>
       <w:proofErr w:type="spellStart"/>
       <w:r>
@@ -87,36 +865,31 @@
       </w:r>
       <w:proofErr w:type="spellEnd"/>
       <w:r>
-        <w:t xml:space="preserve"> table</w:t>
-      </w:r>
-    </w:p>
-    <w:p>
-      <w:pPr>
-        <w:pStyle w:val="ListParagraph"/>
-        <w:numPr>
-          <w:ilvl w:val="1"/>
-          <w:numId w:val="1"/>
-        </w:numPr>
-      </w:pPr>
-      <w:r>
-        <w:t xml:space="preserve">Updating the </w:t>
-      </w:r>
-      <w:proofErr w:type="spellStart"/>
-      <w:r>
-        <w:t>daily_sleep</w:t>
-      </w:r>
-      <w:proofErr w:type="spellEnd"/>
-    </w:p>
-    <w:p>
-      <w:pPr>
-        <w:pStyle w:val="ListParagraph"/>
-        <w:numPr>
-          <w:ilvl w:val="1"/>
-          <w:numId w:val="1"/>
-        </w:numPr>
-      </w:pPr>
-      <w:r>
-        <w:t xml:space="preserve">Updating the </w:t>
+        <w:t xml:space="preserve"> table for duplicate records.</w:t>
+      </w:r>
+      <w:r>
+        <w:t xml:space="preserve"> </w:t>
+      </w:r>
+      <w:r>
+        <w:t>None found.</w:t>
+      </w:r>
+    </w:p>
+    <w:p>
+      <w:pPr>
+        <w:pStyle w:val="ListParagraph"/>
+        <w:numPr>
+          <w:ilvl w:val="0"/>
+          <w:numId w:val="1"/>
+        </w:numPr>
+      </w:pPr>
+      <w:r>
+        <w:t>Check</w:t>
+      </w:r>
+      <w:r>
+        <w:t>ed</w:t>
+      </w:r>
+      <w:r>
+        <w:t xml:space="preserve"> the </w:t>
       </w:r>
       <w:proofErr w:type="spellStart"/>
       <w:r>
@@ -124,19 +897,91 @@
       </w:r>
       <w:proofErr w:type="spellEnd"/>
       <w:r>
-        <w:t xml:space="preserve"> table</w:t>
-      </w:r>
-    </w:p>
-    <w:p>
-      <w:pPr>
-        <w:pStyle w:val="ListParagraph"/>
-        <w:numPr>
-          <w:ilvl w:val="1"/>
-          <w:numId w:val="1"/>
-        </w:numPr>
-      </w:pPr>
-      <w:r>
-        <w:t xml:space="preserve">Updating the </w:t>
+        <w:t xml:space="preserve"> table for duplicate records.</w:t>
+      </w:r>
+      <w:r>
+        <w:t xml:space="preserve"> Found 543 duplicate records.</w:t>
+      </w:r>
+    </w:p>
+    <w:p>
+      <w:pPr>
+        <w:pStyle w:val="ListParagraph"/>
+        <w:numPr>
+          <w:ilvl w:val="0"/>
+          <w:numId w:val="1"/>
+        </w:numPr>
+      </w:pPr>
+      <w:r>
+        <w:t xml:space="preserve">Completed process </w:t>
+      </w:r>
+      <w:proofErr w:type="gramStart"/>
+      <w:r>
+        <w:t>similar to</w:t>
+      </w:r>
+      <w:proofErr w:type="gramEnd"/>
+      <w:r>
+        <w:t xml:space="preserve"> </w:t>
+      </w:r>
+      <w:proofErr w:type="spellStart"/>
+      <w:r>
+        <w:t>sleep_day</w:t>
+      </w:r>
+      <w:proofErr w:type="spellEnd"/>
+      <w:r>
+        <w:t xml:space="preserve"> table to replace </w:t>
+      </w:r>
+      <w:proofErr w:type="spellStart"/>
+      <w:r>
+        <w:t>minute_sleep</w:t>
+      </w:r>
+      <w:proofErr w:type="spellEnd"/>
+      <w:r>
+        <w:t xml:space="preserve"> table.</w:t>
+      </w:r>
+    </w:p>
+    <w:p>
+      <w:pPr>
+        <w:pStyle w:val="ListParagraph"/>
+        <w:numPr>
+          <w:ilvl w:val="0"/>
+          <w:numId w:val="1"/>
+        </w:numPr>
+      </w:pPr>
+      <w:r>
+        <w:lastRenderedPageBreak/>
+        <w:t>Check</w:t>
+      </w:r>
+      <w:r>
+        <w:t>ed</w:t>
+      </w:r>
+      <w:r>
+        <w:t xml:space="preserve"> the </w:t>
+      </w:r>
+      <w:proofErr w:type="spellStart"/>
+      <w:r>
+        <w:t>weight_log</w:t>
+      </w:r>
+      <w:proofErr w:type="spellEnd"/>
+      <w:r>
+        <w:t xml:space="preserve"> table for duplicate records.</w:t>
+      </w:r>
+      <w:r>
+        <w:t xml:space="preserve"> </w:t>
+      </w:r>
+      <w:r>
+        <w:t>None found.</w:t>
+      </w:r>
+    </w:p>
+    <w:p>
+      <w:pPr>
+        <w:pStyle w:val="ListParagraph"/>
+        <w:numPr>
+          <w:ilvl w:val="0"/>
+          <w:numId w:val="1"/>
+        </w:numPr>
+      </w:pPr>
+      <w:r>
+        <w:t xml:space="preserve">Checked </w:t>
       </w:r>
       <w:proofErr w:type="spellStart"/>
       <w:r>
@@ -144,471 +989,26 @@
       </w:r>
       <w:proofErr w:type="spellEnd"/>
       <w:r>
-        <w:t xml:space="preserve"> table</w:t>
-      </w:r>
-    </w:p>
-    <w:p>
-      <w:pPr>
-        <w:pStyle w:val="ListParagraph"/>
-        <w:numPr>
-          <w:ilvl w:val="1"/>
-          <w:numId w:val="1"/>
-        </w:numPr>
-      </w:pPr>
-      <w:r>
-        <w:t xml:space="preserve">Updating the </w:t>
-      </w:r>
-      <w:proofErr w:type="spellStart"/>
-      <w:r>
-        <w:t>weight_log</w:t>
-      </w:r>
-      <w:proofErr w:type="spellEnd"/>
-      <w:r>
-        <w:t xml:space="preserve"> table</w:t>
-      </w:r>
-    </w:p>
-    <w:p>
-      <w:pPr>
-        <w:pStyle w:val="ListParagraph"/>
-        <w:numPr>
-          <w:ilvl w:val="0"/>
-          <w:numId w:val="1"/>
-        </w:numPr>
-      </w:pPr>
-      <w:r>
-        <w:t>F</w:t>
-      </w:r>
-      <w:r>
-        <w:t>ound</w:t>
-      </w:r>
-      <w:r>
-        <w:t xml:space="preserve"> the count of users</w:t>
-      </w:r>
-      <w:r>
-        <w:t xml:space="preserve"> in the </w:t>
-      </w:r>
-      <w:proofErr w:type="spellStart"/>
-      <w:r>
-        <w:t>daily_activity</w:t>
-      </w:r>
-      <w:proofErr w:type="spellEnd"/>
-      <w:r>
-        <w:t xml:space="preserve"> table</w:t>
-      </w:r>
-      <w:r>
-        <w:t>, the earliest and latest days in the study, as well as the calendar math from start to finish</w:t>
-      </w:r>
-      <w:r>
-        <w:t>.</w:t>
-      </w:r>
-    </w:p>
-    <w:p>
-      <w:pPr>
-        <w:pStyle w:val="ListParagraph"/>
-        <w:numPr>
-          <w:ilvl w:val="0"/>
-          <w:numId w:val="1"/>
-        </w:numPr>
-      </w:pPr>
-      <w:r>
-        <w:t>F</w:t>
-      </w:r>
-      <w:r>
-        <w:t>ound</w:t>
-      </w:r>
-      <w:r>
-        <w:t xml:space="preserve"> the count of users</w:t>
-      </w:r>
-      <w:r>
-        <w:t xml:space="preserve"> in the </w:t>
-      </w:r>
-      <w:proofErr w:type="spellStart"/>
-      <w:r>
-        <w:t>daily_sleep</w:t>
-      </w:r>
-      <w:proofErr w:type="spellEnd"/>
-      <w:r>
-        <w:t xml:space="preserve"> table</w:t>
-      </w:r>
-      <w:r>
-        <w:t>, the ea</w:t>
-      </w:r>
-      <w:r>
-        <w:t>r</w:t>
-      </w:r>
-      <w:r>
-        <w:t>liest and latest days in the study, as well as the calendar math from start to finish</w:t>
-      </w:r>
-      <w:r>
-        <w:t>.</w:t>
-      </w:r>
-    </w:p>
-    <w:p>
-      <w:pPr>
-        <w:pStyle w:val="ListParagraph"/>
-        <w:numPr>
-          <w:ilvl w:val="0"/>
-          <w:numId w:val="1"/>
-        </w:numPr>
-      </w:pPr>
-      <w:r>
-        <w:t>F</w:t>
-      </w:r>
-      <w:r>
-        <w:t>ound</w:t>
-      </w:r>
-      <w:r>
-        <w:t xml:space="preserve"> the count of users</w:t>
-      </w:r>
-      <w:r>
-        <w:t xml:space="preserve"> in the </w:t>
-      </w:r>
-      <w:proofErr w:type="spellStart"/>
-      <w:r>
-        <w:t>hourly_intensity</w:t>
-      </w:r>
-      <w:proofErr w:type="spellEnd"/>
-      <w:r>
-        <w:t xml:space="preserve"> table</w:t>
-      </w:r>
-      <w:r>
-        <w:t>, the earliest and latest days in the study, as well as the calendar math from start to finish</w:t>
-      </w:r>
-      <w:r>
-        <w:t>.</w:t>
-      </w:r>
-    </w:p>
-    <w:p>
-      <w:pPr>
-        <w:pStyle w:val="ListParagraph"/>
-        <w:numPr>
-          <w:ilvl w:val="0"/>
-          <w:numId w:val="1"/>
-        </w:numPr>
-      </w:pPr>
-      <w:r>
-        <w:t>F</w:t>
-      </w:r>
-      <w:r>
-        <w:t>ound</w:t>
-      </w:r>
-      <w:r>
-        <w:t xml:space="preserve"> the count of users</w:t>
-      </w:r>
-      <w:r>
-        <w:t xml:space="preserve"> in the </w:t>
-      </w:r>
-      <w:proofErr w:type="spellStart"/>
-      <w:r>
-        <w:t>minute_sleep</w:t>
-      </w:r>
-      <w:proofErr w:type="spellEnd"/>
-      <w:r>
-        <w:t xml:space="preserve"> table</w:t>
-      </w:r>
-      <w:r>
-        <w:t>, the earliest and latest days in the study, as well as the calendar math from start to finish</w:t>
-      </w:r>
-      <w:r>
-        <w:t>.</w:t>
-      </w:r>
-    </w:p>
-    <w:p>
-      <w:pPr>
-        <w:pStyle w:val="ListParagraph"/>
-        <w:numPr>
-          <w:ilvl w:val="0"/>
-          <w:numId w:val="1"/>
-        </w:numPr>
-      </w:pPr>
-      <w:r>
-        <w:t>F</w:t>
-      </w:r>
-      <w:r>
-        <w:t>ound</w:t>
-      </w:r>
-      <w:r>
-        <w:t xml:space="preserve"> the count of users</w:t>
-      </w:r>
-      <w:r>
-        <w:t xml:space="preserve"> in the </w:t>
-      </w:r>
-      <w:proofErr w:type="spellStart"/>
-      <w:r>
-        <w:t>weight_log</w:t>
-      </w:r>
-      <w:proofErr w:type="spellEnd"/>
-      <w:r>
-        <w:t xml:space="preserve"> table</w:t>
-      </w:r>
-      <w:r>
-        <w:t>, the earliest and latest days in the study, as well as the calendar math from start to finish</w:t>
-      </w:r>
-      <w:r>
-        <w:t>.</w:t>
-      </w:r>
-    </w:p>
-    <w:p>
-      <w:pPr>
-        <w:pStyle w:val="ListParagraph"/>
-        <w:numPr>
-          <w:ilvl w:val="0"/>
-          <w:numId w:val="1"/>
-        </w:numPr>
-      </w:pPr>
-      <w:r>
-        <w:t>Check</w:t>
-      </w:r>
-      <w:r>
-        <w:t>ed</w:t>
-      </w:r>
-      <w:r>
-        <w:t xml:space="preserve"> for duplicate rows in </w:t>
-      </w:r>
-      <w:proofErr w:type="spellStart"/>
-      <w:r>
-        <w:t>daily_activity</w:t>
-      </w:r>
-      <w:proofErr w:type="spellEnd"/>
-      <w:r>
-        <w:t xml:space="preserve"> table.</w:t>
-      </w:r>
-    </w:p>
-    <w:p>
-      <w:pPr>
-        <w:pStyle w:val="ListParagraph"/>
-        <w:numPr>
-          <w:ilvl w:val="0"/>
-          <w:numId w:val="1"/>
-        </w:numPr>
-      </w:pPr>
-      <w:r>
-        <w:t>Chec</w:t>
-      </w:r>
-      <w:r>
-        <w:t>ked</w:t>
-      </w:r>
-      <w:r>
-        <w:t xml:space="preserve"> for duplicate rows in </w:t>
-      </w:r>
-      <w:proofErr w:type="spellStart"/>
-      <w:r>
-        <w:t>daily_sleep</w:t>
-      </w:r>
-      <w:proofErr w:type="spellEnd"/>
-      <w:r>
-        <w:t xml:space="preserve"> table.</w:t>
-      </w:r>
-      <w:r>
-        <w:t xml:space="preserve"> Found 3 duplicate records.</w:t>
-      </w:r>
-    </w:p>
-    <w:p>
-      <w:pPr>
-        <w:pStyle w:val="ListParagraph"/>
-        <w:numPr>
-          <w:ilvl w:val="0"/>
-          <w:numId w:val="1"/>
-        </w:numPr>
-      </w:pPr>
-      <w:r>
-        <w:t>Creat</w:t>
-      </w:r>
-      <w:r>
-        <w:t>ed</w:t>
-      </w:r>
-      <w:r>
-        <w:t xml:space="preserve"> </w:t>
-      </w:r>
-      <w:r>
-        <w:t xml:space="preserve">a </w:t>
-      </w:r>
-      <w:r>
-        <w:t xml:space="preserve">new sleepDay2 table and populating it with all distinct values from </w:t>
-      </w:r>
-      <w:proofErr w:type="spellStart"/>
-      <w:r>
-        <w:t>daily_sleep</w:t>
-      </w:r>
-      <w:proofErr w:type="spellEnd"/>
-      <w:r>
-        <w:t>.</w:t>
-      </w:r>
-    </w:p>
-    <w:p>
-      <w:pPr>
-        <w:pStyle w:val="ListParagraph"/>
-        <w:numPr>
-          <w:ilvl w:val="0"/>
-          <w:numId w:val="1"/>
-        </w:numPr>
-      </w:pPr>
-      <w:r>
-        <w:t>Dropp</w:t>
-      </w:r>
-      <w:r>
-        <w:t>ed</w:t>
-      </w:r>
-      <w:r>
-        <w:t xml:space="preserve"> </w:t>
-      </w:r>
-      <w:r>
-        <w:t xml:space="preserve">the original </w:t>
-      </w:r>
-      <w:proofErr w:type="spellStart"/>
-      <w:r>
-        <w:t>sleepDay</w:t>
-      </w:r>
-      <w:proofErr w:type="spellEnd"/>
-      <w:r>
-        <w:t xml:space="preserve"> table</w:t>
-      </w:r>
-      <w:r>
-        <w:t>.</w:t>
-      </w:r>
-    </w:p>
-    <w:p>
-      <w:pPr>
-        <w:pStyle w:val="ListParagraph"/>
-        <w:numPr>
-          <w:ilvl w:val="0"/>
-          <w:numId w:val="1"/>
-        </w:numPr>
-      </w:pPr>
-      <w:r>
-        <w:t>Renam</w:t>
-      </w:r>
-      <w:r>
-        <w:t>ed</w:t>
-      </w:r>
-      <w:r>
-        <w:t xml:space="preserve"> </w:t>
-      </w:r>
-      <w:r>
-        <w:t xml:space="preserve">new </w:t>
-      </w:r>
-      <w:r>
-        <w:t xml:space="preserve">sleepDay2 </w:t>
-      </w:r>
-      <w:r>
-        <w:t xml:space="preserve">table </w:t>
-      </w:r>
-      <w:r>
-        <w:t xml:space="preserve">to </w:t>
-      </w:r>
-      <w:proofErr w:type="spellStart"/>
-      <w:r>
-        <w:t>sleepDay</w:t>
-      </w:r>
-      <w:proofErr w:type="spellEnd"/>
-      <w:r>
-        <w:t xml:space="preserve"> and completing the replacement of the table with no duplicates.</w:t>
-      </w:r>
-    </w:p>
-    <w:p>
-      <w:pPr>
-        <w:pStyle w:val="ListParagraph"/>
-        <w:numPr>
-          <w:ilvl w:val="0"/>
-          <w:numId w:val="1"/>
-        </w:numPr>
-      </w:pPr>
-      <w:r>
-        <w:t>Check</w:t>
-      </w:r>
-      <w:r>
-        <w:t>ed</w:t>
-      </w:r>
-      <w:r>
-        <w:t xml:space="preserve"> the </w:t>
-      </w:r>
-      <w:proofErr w:type="spellStart"/>
-      <w:r>
-        <w:t>hourly_intensity</w:t>
-      </w:r>
-      <w:proofErr w:type="spellEnd"/>
-      <w:r>
-        <w:t xml:space="preserve"> table for duplicate records.</w:t>
-      </w:r>
-      <w:r>
-        <w:t xml:space="preserve"> Found none.</w:t>
-      </w:r>
-    </w:p>
-    <w:p>
-      <w:pPr>
-        <w:pStyle w:val="ListParagraph"/>
-        <w:numPr>
-          <w:ilvl w:val="0"/>
-          <w:numId w:val="1"/>
-        </w:numPr>
-      </w:pPr>
-      <w:r>
-        <w:t>Check</w:t>
-      </w:r>
-      <w:r>
-        <w:t>ed</w:t>
-      </w:r>
-      <w:r>
-        <w:t xml:space="preserve"> the </w:t>
-      </w:r>
-      <w:proofErr w:type="spellStart"/>
-      <w:r>
-        <w:t>minute_sleep</w:t>
-      </w:r>
-      <w:proofErr w:type="spellEnd"/>
-      <w:r>
-        <w:t xml:space="preserve"> table for duplicate records.</w:t>
-      </w:r>
-      <w:r>
-        <w:t xml:space="preserve"> Found 543 duplicate records.</w:t>
-      </w:r>
-    </w:p>
-    <w:p>
-      <w:pPr>
-        <w:pStyle w:val="ListParagraph"/>
-        <w:numPr>
-          <w:ilvl w:val="0"/>
-          <w:numId w:val="1"/>
-        </w:numPr>
-      </w:pPr>
-      <w:r>
-        <w:t xml:space="preserve">Completed process </w:t>
+        <w:t xml:space="preserve"> table for NULL’s and 0’</w:t>
       </w:r>
       <w:proofErr w:type="gramStart"/>
       <w:r>
-        <w:t>similar to</w:t>
+        <w:t>s</w:t>
       </w:r>
       <w:proofErr w:type="gramEnd"/>
-      <w:r>
-        <w:t xml:space="preserve"> </w:t>
-      </w:r>
-      <w:proofErr w:type="spellStart"/>
-      <w:r>
-        <w:t>sleep_day</w:t>
-      </w:r>
-      <w:proofErr w:type="spellEnd"/>
-      <w:r>
-        <w:t xml:space="preserve"> table to replace </w:t>
-      </w:r>
-      <w:proofErr w:type="spellStart"/>
-      <w:r>
-        <w:t>minute_sleep</w:t>
-      </w:r>
-      <w:proofErr w:type="spellEnd"/>
-      <w:r>
-        <w:t xml:space="preserve"> table.</w:t>
-      </w:r>
-    </w:p>
-    <w:p>
-      <w:pPr>
-        <w:pStyle w:val="ListParagraph"/>
-        <w:numPr>
-          <w:ilvl w:val="0"/>
-          <w:numId w:val="1"/>
-        </w:numPr>
-      </w:pPr>
-      <w:r>
-        <w:t>Checked all tables for consistent records character length.</w:t>
+    </w:p>
+    <w:p/>
+    <w:p/>
+    <w:p>
+      <w:pPr>
+        <w:pStyle w:val="ListParagraph"/>
+        <w:numPr>
+          <w:ilvl w:val="0"/>
+          <w:numId w:val="1"/>
+        </w:numPr>
+      </w:pPr>
+      <w:r>
+        <w:t>Checked all tables for consistent record character length.</w:t>
       </w:r>
     </w:p>
     <w:p>

</xml_diff>